<commit_message>
added .net project and updated file
</commit_message>
<xml_diff>
--- a/teorijska_pretpostavka.docx
+++ b/teorijska_pretpostavka.docx
@@ -136,31 +136,282 @@
     <w:p>
       <w:pPr>
         <w:pStyle w:val="NoSpacing"/>
-      </w:pPr>
+        <w:tabs>
+          <w:tab w:val="left" w:pos="2228"/>
+        </w:tabs>
+      </w:pPr>
+    </w:p>
+    <w:p>
+      <w:pPr>
+        <w:pStyle w:val="NoSpacing"/>
+        <w:numPr>
+          <w:ilvl w:val="0"/>
+          <w:numId w:val="1"/>
+        </w:numPr>
+        <w:tabs>
+          <w:tab w:val="left" w:pos="2228"/>
+        </w:tabs>
+      </w:pPr>
+      <w:r>
+        <w:t>Grafički prikaz algoritma (preuzet s 5. prezentacije iz predmeta Raspodijeljeni sustavi):</w:t>
+      </w:r>
+    </w:p>
+    <w:p>
+      <w:pPr>
+        <w:pStyle w:val="NoSpacing"/>
+        <w:tabs>
+          <w:tab w:val="left" w:pos="2228"/>
+        </w:tabs>
+      </w:pPr>
+      <w:r>
+        <w:rPr>
+          <w:noProof/>
+        </w:rPr>
+        <w:drawing>
+          <wp:inline distT="0" distB="0" distL="0" distR="0">
+            <wp:extent cx="5731510" cy="4250055"/>
+            <wp:effectExtent l="0" t="0" r="2540" b="0"/>
+            <wp:docPr id="1" name="Picture 1"/>
+            <wp:cNvGraphicFramePr>
+              <a:graphicFrameLocks xmlns:a="http://schemas.openxmlformats.org/drawingml/2006/main" noChangeAspect="1"/>
+            </wp:cNvGraphicFramePr>
+            <a:graphic xmlns:a="http://schemas.openxmlformats.org/drawingml/2006/main">
+              <a:graphicData uri="http://schemas.openxmlformats.org/drawingml/2006/picture">
+                <pic:pic xmlns:pic="http://schemas.openxmlformats.org/drawingml/2006/picture">
+                  <pic:nvPicPr>
+                    <pic:cNvPr id="1" name="snip1.PNG"/>
+                    <pic:cNvPicPr/>
+                  </pic:nvPicPr>
+                  <pic:blipFill>
+                    <a:blip r:embed="rId5">
+                      <a:extLst>
+                        <a:ext uri="{28A0092B-C50C-407E-A947-70E740481C1C}">
+                          <a14:useLocalDpi xmlns:a14="http://schemas.microsoft.com/office/drawing/2010/main" val="0"/>
+                        </a:ext>
+                      </a:extLst>
+                    </a:blip>
+                    <a:stretch>
+                      <a:fillRect/>
+                    </a:stretch>
+                  </pic:blipFill>
+                  <pic:spPr>
+                    <a:xfrm>
+                      <a:off x="0" y="0"/>
+                      <a:ext cx="5731510" cy="4250055"/>
+                    </a:xfrm>
+                    <a:prstGeom prst="rect">
+                      <a:avLst/>
+                    </a:prstGeom>
+                  </pic:spPr>
+                </pic:pic>
+              </a:graphicData>
+            </a:graphic>
+          </wp:inline>
+        </w:drawing>
+      </w:r>
+    </w:p>
+    <w:p>
+      <w:pPr>
+        <w:pStyle w:val="NoSpacing"/>
+        <w:tabs>
+          <w:tab w:val="left" w:pos="2228"/>
+        </w:tabs>
+      </w:pPr>
+      <w:r>
+        <w:rPr>
+          <w:noProof/>
+        </w:rPr>
+        <w:lastRenderedPageBreak/>
+        <w:drawing>
+          <wp:inline distT="0" distB="0" distL="0" distR="0">
+            <wp:extent cx="5731510" cy="3444240"/>
+            <wp:effectExtent l="0" t="0" r="2540" b="3810"/>
+            <wp:docPr id="2" name="Picture 2"/>
+            <wp:cNvGraphicFramePr>
+              <a:graphicFrameLocks xmlns:a="http://schemas.openxmlformats.org/drawingml/2006/main" noChangeAspect="1"/>
+            </wp:cNvGraphicFramePr>
+            <a:graphic xmlns:a="http://schemas.openxmlformats.org/drawingml/2006/main">
+              <a:graphicData uri="http://schemas.openxmlformats.org/drawingml/2006/picture">
+                <pic:pic xmlns:pic="http://schemas.openxmlformats.org/drawingml/2006/picture">
+                  <pic:nvPicPr>
+                    <pic:cNvPr id="2" name="snip2.PNG"/>
+                    <pic:cNvPicPr/>
+                  </pic:nvPicPr>
+                  <pic:blipFill>
+                    <a:blip r:embed="rId6">
+                      <a:extLst>
+                        <a:ext uri="{28A0092B-C50C-407E-A947-70E740481C1C}">
+                          <a14:useLocalDpi xmlns:a14="http://schemas.microsoft.com/office/drawing/2010/main" val="0"/>
+                        </a:ext>
+                      </a:extLst>
+                    </a:blip>
+                    <a:stretch>
+                      <a:fillRect/>
+                    </a:stretch>
+                  </pic:blipFill>
+                  <pic:spPr>
+                    <a:xfrm>
+                      <a:off x="0" y="0"/>
+                      <a:ext cx="5731510" cy="3444240"/>
+                    </a:xfrm>
+                    <a:prstGeom prst="rect">
+                      <a:avLst/>
+                    </a:prstGeom>
+                  </pic:spPr>
+                </pic:pic>
+              </a:graphicData>
+            </a:graphic>
+          </wp:inline>
+        </w:drawing>
+      </w:r>
+    </w:p>
+    <w:p>
+      <w:pPr>
+        <w:pStyle w:val="NoSpacing"/>
+        <w:tabs>
+          <w:tab w:val="left" w:pos="2228"/>
+        </w:tabs>
+      </w:pPr>
+      <w:r>
+        <w:tab/>
+      </w:r>
+    </w:p>
+    <w:p>
+      <w:pPr>
+        <w:pStyle w:val="NoSpacing"/>
+        <w:tabs>
+          <w:tab w:val="left" w:pos="2228"/>
+        </w:tabs>
+      </w:pPr>
+      <w:r>
+        <w:t>Korištene tehnologije: .NET</w:t>
+      </w:r>
+      <w:r>
+        <w:t xml:space="preserve"> Framework 4.5.1</w:t>
+      </w:r>
+      <w:r>
+        <w:t>, C#, RabbitMQ</w:t>
+      </w:r>
+    </w:p>
+    <w:p>
+      <w:pPr>
+        <w:pStyle w:val="NoSpacing"/>
+        <w:tabs>
+          <w:tab w:val="left" w:pos="2228"/>
+        </w:tabs>
+      </w:pPr>
+      <w:r>
+        <w:t>Korišteno razvojno okruženje: Visual Studio 2017</w:t>
+      </w:r>
+    </w:p>
+    <w:p>
+      <w:pPr>
+        <w:pStyle w:val="NoSpacing"/>
+        <w:tabs>
+          <w:tab w:val="left" w:pos="2228"/>
+        </w:tabs>
+      </w:pPr>
+    </w:p>
+    <w:p>
+      <w:pPr>
+        <w:pStyle w:val="NoSpacing"/>
+        <w:numPr>
+          <w:ilvl w:val="0"/>
+          <w:numId w:val="1"/>
+        </w:numPr>
+        <w:tabs>
+          <w:tab w:val="left" w:pos="2228"/>
+        </w:tabs>
+      </w:pPr>
+      <w:r>
+        <w:t>Poveznica na upute za korištenje RabbitMQ i .NET</w:t>
+      </w:r>
+    </w:p>
+    <w:p>
+      <w:pPr>
+        <w:pStyle w:val="NoSpacing"/>
+        <w:tabs>
+          <w:tab w:val="left" w:pos="2228"/>
+        </w:tabs>
+      </w:pPr>
+      <w:hyperlink r:id="rId7" w:history="1">
+        <w:r>
+          <w:rPr>
+            <w:rStyle w:val="Hyperlink"/>
+          </w:rPr>
+          <w:t>https://www.rabbitmq.com/dotnet-api-guide.html</w:t>
+        </w:r>
+      </w:hyperlink>
+    </w:p>
+    <w:p>
+      <w:pPr>
+        <w:pStyle w:val="NoSpacing"/>
+        <w:tabs>
+          <w:tab w:val="left" w:pos="2228"/>
+        </w:tabs>
+      </w:pPr>
+    </w:p>
+    <w:p>
+      <w:pPr>
+        <w:pStyle w:val="NoSpacing"/>
+        <w:numPr>
+          <w:ilvl w:val="0"/>
+          <w:numId w:val="1"/>
+        </w:numPr>
+        <w:tabs>
+          <w:tab w:val="left" w:pos="2228"/>
+        </w:tabs>
+      </w:pPr>
+      <w:r>
+        <w:t>Poveznica za skidanje class libraryja RabbitMQ za .NET</w:t>
+      </w:r>
+    </w:p>
+    <w:p>
+      <w:pPr>
+        <w:pStyle w:val="NoSpacing"/>
+        <w:tabs>
+          <w:tab w:val="left" w:pos="2228"/>
+        </w:tabs>
+      </w:pPr>
+      <w:hyperlink r:id="rId8" w:history="1">
+        <w:r>
+          <w:rPr>
+            <w:rStyle w:val="Hyperlink"/>
+          </w:rPr>
+          <w:t>http://www.rabbitmq.com/dotnet.html</w:t>
+        </w:r>
+      </w:hyperlink>
+    </w:p>
+    <w:p>
+      <w:pPr>
+        <w:pStyle w:val="NoSpacing"/>
+        <w:tabs>
+          <w:tab w:val="left" w:pos="2228"/>
+        </w:tabs>
+      </w:pPr>
+    </w:p>
+    <w:p>
+      <w:pPr>
+        <w:pStyle w:val="NoSpacing"/>
+      </w:pPr>
+    </w:p>
+    <w:p>
+      <w:pPr>
+        <w:pStyle w:val="NoSpacing"/>
+      </w:pPr>
+      <w:r>
+        <w:t>Bruno Blažeka</w:t>
+      </w:r>
+    </w:p>
+    <w:p>
+      <w:pPr>
+        <w:pStyle w:val="NoSpacing"/>
+      </w:pPr>
+      <w:r>
+        <w:t>Martin Pisačić</w:t>
+      </w:r>
       <w:bookmarkStart w:id="0" w:name="_GoBack"/>
       <w:bookmarkEnd w:id="0"/>
-    </w:p>
-    <w:p>
-      <w:pPr>
-        <w:pStyle w:val="NoSpacing"/>
-        <w:jc w:val="center"/>
-      </w:pPr>
-    </w:p>
-    <w:p>
-      <w:pPr>
-        <w:pStyle w:val="NoSpacing"/>
-      </w:pPr>
-      <w:r>
-        <w:t>Bruno Blažeka</w:t>
-      </w:r>
-    </w:p>
-    <w:p>
-      <w:pPr>
-        <w:pStyle w:val="NoSpacing"/>
-      </w:pPr>
-      <w:r>
-        <w:t>Martin Pisačić</w:t>
-      </w:r>
     </w:p>
     <w:sectPr>
       <w:pgSz w:w="11906" w:h="16838"/>
@@ -745,6 +996,41 @@
       </w:tblBorders>
     </w:tblPr>
   </w:style>
+  <w:style w:type="character" w:styleId="Hyperlink">
+    <w:name w:val="Hyperlink"/>
+    <w:basedOn w:val="DefaultParagraphFont"/>
+    <w:uiPriority w:val="99"/>
+    <w:unhideWhenUsed/>
+    <w:rsid w:val="005C5ABA"/>
+    <w:rPr>
+      <w:color w:val="0563C1" w:themeColor="hyperlink"/>
+      <w:u w:val="single"/>
+    </w:rPr>
+  </w:style>
+  <w:style w:type="character" w:styleId="UnresolvedMention">
+    <w:name w:val="Unresolved Mention"/>
+    <w:basedOn w:val="DefaultParagraphFont"/>
+    <w:uiPriority w:val="99"/>
+    <w:semiHidden/>
+    <w:unhideWhenUsed/>
+    <w:rsid w:val="005C5ABA"/>
+    <w:rPr>
+      <w:color w:val="808080"/>
+      <w:shd w:val="clear" w:color="auto" w:fill="E6E6E6"/>
+    </w:rPr>
+  </w:style>
+  <w:style w:type="character" w:styleId="FollowedHyperlink">
+    <w:name w:val="FollowedHyperlink"/>
+    <w:basedOn w:val="DefaultParagraphFont"/>
+    <w:uiPriority w:val="99"/>
+    <w:semiHidden/>
+    <w:unhideWhenUsed/>
+    <w:rsid w:val="00F32F2A"/>
+    <w:rPr>
+      <w:color w:val="954F72" w:themeColor="followedHyperlink"/>
+      <w:u w:val="single"/>
+    </w:rPr>
+  </w:style>
 </w:styles>
 </file>
 

</xml_diff>

<commit_message>
updated file, added github reference
</commit_message>
<xml_diff>
--- a/teorijska_pretpostavka.docx
+++ b/teorijska_pretpostavka.docx
@@ -7,6 +7,8 @@
         <w:pStyle w:val="NoSpacing"/>
         <w:jc w:val="center"/>
       </w:pPr>
+      <w:bookmarkStart w:id="0" w:name="_GoBack"/>
+      <w:bookmarkEnd w:id="0"/>
       <w:r>
         <w:t>25. Sinkronizacija procesa razmjenom obavijesti</w:t>
       </w:r>
@@ -315,21 +317,21 @@
     <w:p>
       <w:pPr>
         <w:pStyle w:val="NoSpacing"/>
+        <w:tabs>
+          <w:tab w:val="left" w:pos="2228"/>
+        </w:tabs>
+      </w:pPr>
+      <w:r>
+        <w:t>Poveznica na upute za korištenje RabbitMQ i .NET</w:t>
+      </w:r>
+    </w:p>
+    <w:p>
+      <w:pPr>
+        <w:pStyle w:val="NoSpacing"/>
         <w:numPr>
           <w:ilvl w:val="0"/>
           <w:numId w:val="1"/>
         </w:numPr>
-        <w:tabs>
-          <w:tab w:val="left" w:pos="2228"/>
-        </w:tabs>
-      </w:pPr>
-      <w:r>
-        <w:t>Poveznica na upute za korištenje RabbitMQ i .NET</w:t>
-      </w:r>
-    </w:p>
-    <w:p>
-      <w:pPr>
-        <w:pStyle w:val="NoSpacing"/>
         <w:tabs>
           <w:tab w:val="left" w:pos="2228"/>
         </w:tabs>
@@ -354,21 +356,21 @@
     <w:p>
       <w:pPr>
         <w:pStyle w:val="NoSpacing"/>
+        <w:tabs>
+          <w:tab w:val="left" w:pos="2228"/>
+        </w:tabs>
+      </w:pPr>
+      <w:r>
+        <w:t>Poveznica za skidanje class libraryja RabbitMQ za .NET</w:t>
+      </w:r>
+    </w:p>
+    <w:p>
+      <w:pPr>
+        <w:pStyle w:val="NoSpacing"/>
         <w:numPr>
           <w:ilvl w:val="0"/>
           <w:numId w:val="1"/>
         </w:numPr>
-        <w:tabs>
-          <w:tab w:val="left" w:pos="2228"/>
-        </w:tabs>
-      </w:pPr>
-      <w:r>
-        <w:t>Poveznica za skidanje class libraryja RabbitMQ za .NET</w:t>
-      </w:r>
-    </w:p>
-    <w:p>
-      <w:pPr>
-        <w:pStyle w:val="NoSpacing"/>
         <w:tabs>
           <w:tab w:val="left" w:pos="2228"/>
         </w:tabs>
@@ -393,6 +395,53 @@
     <w:p>
       <w:pPr>
         <w:pStyle w:val="NoSpacing"/>
+        <w:tabs>
+          <w:tab w:val="left" w:pos="2228"/>
+        </w:tabs>
+      </w:pPr>
+      <w:r>
+        <w:t>Poveznica na Github repozitorij na kojem je pohranjeno rješenje:</w:t>
+      </w:r>
+    </w:p>
+    <w:p>
+      <w:pPr>
+        <w:pStyle w:val="NoSpacing"/>
+        <w:numPr>
+          <w:ilvl w:val="0"/>
+          <w:numId w:val="1"/>
+        </w:numPr>
+        <w:tabs>
+          <w:tab w:val="left" w:pos="2228"/>
+        </w:tabs>
+      </w:pPr>
+      <w:hyperlink r:id="rId9" w:history="1">
+        <w:r>
+          <w:rPr>
+            <w:rStyle w:val="Hyperlink"/>
+          </w:rPr>
+          <w:t>https://github.com/bblazeka/TemporalProcessSynchronization</w:t>
+        </w:r>
+      </w:hyperlink>
+    </w:p>
+    <w:p>
+      <w:pPr>
+        <w:pStyle w:val="NoSpacing"/>
+        <w:tabs>
+          <w:tab w:val="left" w:pos="2228"/>
+        </w:tabs>
+      </w:pPr>
+    </w:p>
+    <w:p>
+      <w:pPr>
+        <w:pStyle w:val="NoSpacing"/>
+        <w:tabs>
+          <w:tab w:val="left" w:pos="2228"/>
+        </w:tabs>
+      </w:pPr>
+    </w:p>
+    <w:p>
+      <w:pPr>
+        <w:pStyle w:val="NoSpacing"/>
       </w:pPr>
     </w:p>
     <w:p>
@@ -410,8 +459,6 @@
       <w:r>
         <w:t>Martin Pisačić</w:t>
       </w:r>
-      <w:bookmarkStart w:id="0" w:name="_GoBack"/>
-      <w:bookmarkEnd w:id="0"/>
     </w:p>
     <w:sectPr>
       <w:pgSz w:w="11906" w:h="16838"/>

</xml_diff>

<commit_message>
code adapted to a rabbitmq example, but it doesn't work
</commit_message>
<xml_diff>
--- a/teorijska_pretpostavka.docx
+++ b/teorijska_pretpostavka.docx
@@ -7,8 +7,6 @@
         <w:pStyle w:val="NoSpacing"/>
         <w:jc w:val="center"/>
       </w:pPr>
-      <w:bookmarkStart w:id="0" w:name="_GoBack"/>
-      <w:bookmarkEnd w:id="0"/>
       <w:r>
         <w:t>25. Sinkronizacija procesa razmjenom obavijesti</w:t>
       </w:r>
@@ -335,6 +333,11 @@
         <w:tabs>
           <w:tab w:val="left" w:pos="2228"/>
         </w:tabs>
+        <w:rPr>
+          <w:rStyle w:val="Hyperlink"/>
+          <w:color w:val="auto"/>
+          <w:u w:val="none"/>
+        </w:rPr>
       </w:pPr>
       <w:hyperlink r:id="rId7" w:history="1">
         <w:r>
@@ -348,25 +351,6 @@
     <w:p>
       <w:pPr>
         <w:pStyle w:val="NoSpacing"/>
-        <w:tabs>
-          <w:tab w:val="left" w:pos="2228"/>
-        </w:tabs>
-      </w:pPr>
-    </w:p>
-    <w:p>
-      <w:pPr>
-        <w:pStyle w:val="NoSpacing"/>
-        <w:tabs>
-          <w:tab w:val="left" w:pos="2228"/>
-        </w:tabs>
-      </w:pPr>
-      <w:r>
-        <w:t>Poveznica za skidanje class libraryja RabbitMQ za .NET</w:t>
-      </w:r>
-    </w:p>
-    <w:p>
-      <w:pPr>
-        <w:pStyle w:val="NoSpacing"/>
         <w:numPr>
           <w:ilvl w:val="0"/>
           <w:numId w:val="1"/>
@@ -376,6 +360,47 @@
         </w:tabs>
       </w:pPr>
       <w:hyperlink r:id="rId8" w:history="1">
+        <w:r>
+          <w:rPr>
+            <w:rStyle w:val="Hyperlink"/>
+          </w:rPr>
+          <w:t>https://www.rabbitmq.com/tutorials/tutorial-three-dotnet.html</w:t>
+        </w:r>
+      </w:hyperlink>
+    </w:p>
+    <w:p>
+      <w:pPr>
+        <w:pStyle w:val="NoSpacing"/>
+        <w:tabs>
+          <w:tab w:val="left" w:pos="2228"/>
+        </w:tabs>
+      </w:pPr>
+      <w:bookmarkStart w:id="0" w:name="_GoBack"/>
+      <w:bookmarkEnd w:id="0"/>
+    </w:p>
+    <w:p>
+      <w:pPr>
+        <w:pStyle w:val="NoSpacing"/>
+        <w:tabs>
+          <w:tab w:val="left" w:pos="2228"/>
+        </w:tabs>
+      </w:pPr>
+      <w:r>
+        <w:t>Poveznica za skidanje class libraryja RabbitMQ za .NET</w:t>
+      </w:r>
+    </w:p>
+    <w:p>
+      <w:pPr>
+        <w:pStyle w:val="NoSpacing"/>
+        <w:numPr>
+          <w:ilvl w:val="0"/>
+          <w:numId w:val="1"/>
+        </w:numPr>
+        <w:tabs>
+          <w:tab w:val="left" w:pos="2228"/>
+        </w:tabs>
+      </w:pPr>
+      <w:hyperlink r:id="rId9" w:history="1">
         <w:r>
           <w:rPr>
             <w:rStyle w:val="Hyperlink"/>
@@ -414,7 +439,7 @@
           <w:tab w:val="left" w:pos="2228"/>
         </w:tabs>
       </w:pPr>
-      <w:hyperlink r:id="rId9" w:history="1">
+      <w:hyperlink r:id="rId10" w:history="1">
         <w:r>
           <w:rPr>
             <w:rStyle w:val="Hyperlink"/>

</xml_diff>

<commit_message>
izmjenjena specifikacija i dodani useri
</commit_message>
<xml_diff>
--- a/teorijska_pretpostavka.docx
+++ b/teorijska_pretpostavka.docx
@@ -514,18 +514,9 @@
     </w:p>
     <w:p>
       <w:pPr>
-        <w:pStyle w:val="NoSpacing"/>
-        <w:tabs>
-          <w:tab w:val="left" w:pos="2228"/>
-        </w:tabs>
-        <w:rPr>
-          <w:b/>
-        </w:rPr>
-      </w:pPr>
-      <w:r>
-        <w:rPr>
-          <w:b/>
-        </w:rPr>
+        <w:pStyle w:val="Heading1"/>
+      </w:pPr>
+      <w:r>
         <w:t>Proučavani problem</w:t>
       </w:r>
     </w:p>
@@ -651,143 +642,422 @@
         </w:tabs>
       </w:pPr>
     </w:p>
-    <w:p>
-      <w:pPr>
-        <w:pStyle w:val="NoSpacing"/>
-        <w:tabs>
-          <w:tab w:val="left" w:pos="2228"/>
-        </w:tabs>
-      </w:pPr>
-      <w:r>
-        <w:t>Senzori (</w:t>
-      </w:r>
-      <w:r>
-        <w:t>tipa K</w:t>
-      </w:r>
-      <w:r>
-        <w:t>orisnici)</w:t>
-      </w:r>
-    </w:p>
-    <w:p>
-      <w:pPr>
-        <w:pStyle w:val="NoSpacing"/>
-        <w:tabs>
-          <w:tab w:val="left" w:pos="2228"/>
-        </w:tabs>
-      </w:pPr>
-    </w:p>
-    <w:p>
-      <w:pPr>
-        <w:pStyle w:val="NoSpacing"/>
-        <w:tabs>
-          <w:tab w:val="left" w:pos="2228"/>
-        </w:tabs>
-      </w:pPr>
-      <w:r>
-        <w:t>Senzori prikupljaju mj</w:t>
-      </w:r>
-      <w:r>
-        <w:t>erenja i šalju ih posredniku</w:t>
-      </w:r>
-      <w:r>
-        <w:t>.</w:t>
-      </w:r>
-      <w:r>
-        <w:t xml:space="preserve"> Nisu pretplaćeni na mjerenja.</w:t>
-      </w:r>
-    </w:p>
-    <w:p>
-      <w:pPr>
-        <w:pStyle w:val="NoSpacing"/>
-        <w:tabs>
-          <w:tab w:val="left" w:pos="2228"/>
-        </w:tabs>
-      </w:pPr>
-    </w:p>
-    <w:p>
-      <w:pPr>
-        <w:pStyle w:val="NoSpacing"/>
-        <w:tabs>
-          <w:tab w:val="left" w:pos="2228"/>
-        </w:tabs>
-      </w:pPr>
-      <w:r>
-        <w:t>Objavljivači (tipa Korisnici)</w:t>
-      </w:r>
-    </w:p>
-    <w:p>
-      <w:pPr>
-        <w:pStyle w:val="NoSpacing"/>
-        <w:tabs>
-          <w:tab w:val="left" w:pos="2228"/>
-        </w:tabs>
-      </w:pPr>
-    </w:p>
-    <w:p>
-      <w:pPr>
-        <w:pStyle w:val="NoSpacing"/>
-        <w:tabs>
-          <w:tab w:val="left" w:pos="2228"/>
-        </w:tabs>
-      </w:pPr>
-      <w:r>
-        <w:t xml:space="preserve">Objavljivači </w:t>
-      </w:r>
-      <w:r>
-        <w:t xml:space="preserve">se pretplaćuju te </w:t>
-      </w:r>
-      <w:r>
-        <w:t xml:space="preserve">primaju obavijesti od posrednika i sukladno obavijestima spremaju u bazu (sve razine), </w:t>
-      </w:r>
-      <w:r>
-        <w:t>stavljaju zapise na web stranicu</w:t>
-      </w:r>
-      <w:r>
-        <w:t xml:space="preserve"> (ako je razina „Warning“ ili „Critical“) ili kontaktira nadležne službe, postavlja </w:t>
+    <w:tbl>
+      <w:tblPr>
+        <w:tblStyle w:val="TableGrid"/>
+        <w:tblW w:w="0" w:type="auto"/>
+        <w:tblLook w:val="04A0" w:firstRow="1" w:lastRow="0" w:firstColumn="1" w:lastColumn="0" w:noHBand="0" w:noVBand="1"/>
+      </w:tblPr>
+      <w:tblGrid>
+        <w:gridCol w:w="1555"/>
+        <w:gridCol w:w="7461"/>
+      </w:tblGrid>
+      <w:tr>
+        <w:tc>
+          <w:tcPr>
+            <w:tcW w:w="1555" w:type="dxa"/>
+          </w:tcPr>
+          <w:p>
+            <w:pPr>
+              <w:pStyle w:val="NoSpacing"/>
+              <w:tabs>
+                <w:tab w:val="left" w:pos="2228"/>
+              </w:tabs>
+            </w:pPr>
+            <w:r>
+              <w:t>Senzori</w:t>
+            </w:r>
+          </w:p>
+        </w:tc>
+        <w:tc>
+          <w:tcPr>
+            <w:tcW w:w="7461" w:type="dxa"/>
+          </w:tcPr>
+          <w:p>
+            <w:pPr>
+              <w:pStyle w:val="NoSpacing"/>
+              <w:tabs>
+                <w:tab w:val="left" w:pos="2228"/>
+              </w:tabs>
+            </w:pPr>
+            <w:r>
+              <w:t>Senzori prikupljaju mjerenja i šalju ih posredniku. Nisu pretplaćeni na mjerenja.</w:t>
+            </w:r>
+          </w:p>
+        </w:tc>
+      </w:tr>
+      <w:tr>
+        <w:tc>
+          <w:tcPr>
+            <w:tcW w:w="1555" w:type="dxa"/>
+          </w:tcPr>
+          <w:p>
+            <w:pPr>
+              <w:pStyle w:val="NoSpacing"/>
+              <w:tabs>
+                <w:tab w:val="left" w:pos="2228"/>
+              </w:tabs>
+            </w:pPr>
+            <w:r>
+              <w:t>Korisnici</w:t>
+            </w:r>
+          </w:p>
+        </w:tc>
+        <w:tc>
+          <w:tcPr>
+            <w:tcW w:w="7461" w:type="dxa"/>
+          </w:tcPr>
+          <w:p>
+            <w:pPr>
+              <w:pStyle w:val="NoSpacing"/>
+              <w:tabs>
+                <w:tab w:val="left" w:pos="2228"/>
+              </w:tabs>
+            </w:pPr>
+            <w:r>
+              <w:t>Korisnici</w:t>
+            </w:r>
+            <w:r>
+              <w:t xml:space="preserve"> se pretplaćuju te primaju obavijesti od posrednika i sukladno obavijestima spremaju u bazu (sve razine), stavljaju zapise na web stranicu (ako je razina „Warning“ ili „Critical“) ili kontaktira nadležne službe, postavlja uzbunu (razina je „Critical“).</w:t>
+            </w:r>
+          </w:p>
+        </w:tc>
+      </w:tr>
+      <w:tr>
+        <w:tc>
+          <w:tcPr>
+            <w:tcW w:w="1555" w:type="dxa"/>
+          </w:tcPr>
+          <w:p>
+            <w:pPr>
+              <w:pStyle w:val="NoSpacing"/>
+              <w:tabs>
+                <w:tab w:val="left" w:pos="2228"/>
+              </w:tabs>
+            </w:pPr>
+            <w:r>
+              <w:t>Posrednik</w:t>
+            </w:r>
+          </w:p>
+        </w:tc>
+        <w:tc>
+          <w:tcPr>
+            <w:tcW w:w="7461" w:type="dxa"/>
+          </w:tcPr>
+          <w:p>
+            <w:pPr>
+              <w:pStyle w:val="NoSpacing"/>
+              <w:tabs>
+                <w:tab w:val="left" w:pos="2228"/>
+              </w:tabs>
+            </w:pPr>
+            <w:r>
+              <w:t>Prima mjerenja od senzora, obrađuje ih i šalje obavijest „OK“, „Warning“ ili „Critical“.</w:t>
+            </w:r>
+          </w:p>
+        </w:tc>
+      </w:tr>
+    </w:tbl>
+    <w:p>
+      <w:pPr>
+        <w:pStyle w:val="NoSpacing"/>
+        <w:tabs>
+          <w:tab w:val="left" w:pos="2228"/>
+        </w:tabs>
+      </w:pPr>
+    </w:p>
+    <w:p>
+      <w:pPr>
+        <w:pStyle w:val="Heading2"/>
+      </w:pPr>
+      <w:r>
+        <w:t>Generiranje mjerenja</w:t>
+      </w:r>
+      <w:r>
+        <w:t xml:space="preserve"> i specifikacija obavijesti</w:t>
+      </w:r>
+    </w:p>
+    <w:p>
+      <w:pPr>
+        <w:pStyle w:val="NoSpacing"/>
+        <w:tabs>
+          <w:tab w:val="left" w:pos="2228"/>
+        </w:tabs>
+      </w:pPr>
+    </w:p>
+    <w:p>
+      <w:pPr>
+        <w:pStyle w:val="NoSpacing"/>
+        <w:tabs>
+          <w:tab w:val="left" w:pos="2228"/>
+        </w:tabs>
+      </w:pPr>
+      <w:r>
+        <w:t xml:space="preserve">Mjerenja se generiraju </w:t>
+      </w:r>
+      <w:r>
+        <w:t>iz datoteke u korijenskom direktoriju naziva measures.txt. Iz te datoteke se nasumično odabire redak te se čita vrijednost u tom retku koja se onda ponaša kao mjerenje stvarnog senzora.</w:t>
+      </w:r>
+    </w:p>
+    <w:p>
+      <w:pPr>
+        <w:pStyle w:val="NoSpacing"/>
+        <w:tabs>
+          <w:tab w:val="left" w:pos="2228"/>
+        </w:tabs>
+      </w:pPr>
+      <w:r>
+        <w:t>Svakom mjerenju se pridružuje status u ovisnosti o pročitanoj vrijednosti:</w:t>
+      </w:r>
+    </w:p>
+    <w:p>
+      <w:pPr>
+        <w:pStyle w:val="NoSpacing"/>
+        <w:tabs>
+          <w:tab w:val="left" w:pos="2228"/>
+        </w:tabs>
+      </w:pPr>
+    </w:p>
+    <w:tbl>
+      <w:tblPr>
+        <w:tblStyle w:val="TableGrid"/>
+        <w:tblW w:w="0" w:type="auto"/>
+        <w:jc w:val="center"/>
+        <w:tblLook w:val="04A0" w:firstRow="1" w:lastRow="0" w:firstColumn="1" w:lastColumn="0" w:noHBand="0" w:noVBand="1"/>
+      </w:tblPr>
+      <w:tblGrid>
+        <w:gridCol w:w="1696"/>
+        <w:gridCol w:w="1843"/>
+        <w:gridCol w:w="1701"/>
+      </w:tblGrid>
+      <w:tr>
+        <w:trPr>
+          <w:jc w:val="center"/>
+        </w:trPr>
+        <w:tc>
+          <w:tcPr>
+            <w:tcW w:w="1696" w:type="dxa"/>
+          </w:tcPr>
+          <w:p>
+            <w:pPr>
+              <w:pStyle w:val="NoSpacing"/>
+              <w:tabs>
+                <w:tab w:val="left" w:pos="2228"/>
+              </w:tabs>
+              <w:jc w:val="center"/>
+              <w:rPr>
+                <w:b/>
+              </w:rPr>
+            </w:pPr>
+            <w:r>
+              <w:rPr>
+                <w:b/>
+              </w:rPr>
+              <w:t>Normal</w:t>
+            </w:r>
+          </w:p>
+        </w:tc>
+        <w:tc>
+          <w:tcPr>
+            <w:tcW w:w="1843" w:type="dxa"/>
+          </w:tcPr>
+          <w:p>
+            <w:pPr>
+              <w:pStyle w:val="NoSpacing"/>
+              <w:tabs>
+                <w:tab w:val="left" w:pos="2228"/>
+              </w:tabs>
+              <w:jc w:val="center"/>
+              <w:rPr>
+                <w:b/>
+              </w:rPr>
+            </w:pPr>
+            <w:r>
+              <w:rPr>
+                <w:b/>
+              </w:rPr>
+              <w:t>Warning</w:t>
+            </w:r>
+          </w:p>
+        </w:tc>
+        <w:tc>
+          <w:tcPr>
+            <w:tcW w:w="1701" w:type="dxa"/>
+          </w:tcPr>
+          <w:p>
+            <w:pPr>
+              <w:pStyle w:val="NoSpacing"/>
+              <w:tabs>
+                <w:tab w:val="left" w:pos="2228"/>
+              </w:tabs>
+              <w:jc w:val="center"/>
+              <w:rPr>
+                <w:b/>
+              </w:rPr>
+            </w:pPr>
+            <w:r>
+              <w:rPr>
+                <w:b/>
+              </w:rPr>
+              <w:t>Critical</w:t>
+            </w:r>
+          </w:p>
+        </w:tc>
+      </w:tr>
+      <w:tr>
+        <w:trPr>
+          <w:jc w:val="center"/>
+        </w:trPr>
+        <w:tc>
+          <w:tcPr>
+            <w:tcW w:w="1696" w:type="dxa"/>
+          </w:tcPr>
+          <w:p>
+            <w:pPr>
+              <w:pStyle w:val="NoSpacing"/>
+              <w:tabs>
+                <w:tab w:val="left" w:pos="2228"/>
+              </w:tabs>
+              <w:jc w:val="center"/>
+            </w:pPr>
+            <w:r>
+              <w:t>Manje od 1</w:t>
+            </w:r>
+          </w:p>
+        </w:tc>
+        <w:tc>
+          <w:tcPr>
+            <w:tcW w:w="1843" w:type="dxa"/>
+          </w:tcPr>
+          <w:p>
+            <w:pPr>
+              <w:pStyle w:val="NoSpacing"/>
+              <w:tabs>
+                <w:tab w:val="left" w:pos="2228"/>
+              </w:tabs>
+              <w:jc w:val="center"/>
+            </w:pPr>
+            <w:r>
+              <w:t>Između 1 i 7</w:t>
+            </w:r>
+          </w:p>
+        </w:tc>
+        <w:tc>
+          <w:tcPr>
+            <w:tcW w:w="1701" w:type="dxa"/>
+          </w:tcPr>
+          <w:p>
+            <w:pPr>
+              <w:pStyle w:val="NoSpacing"/>
+              <w:tabs>
+                <w:tab w:val="left" w:pos="2228"/>
+              </w:tabs>
+              <w:jc w:val="center"/>
+            </w:pPr>
+            <w:r>
+              <w:t>Veće od 7</w:t>
+            </w:r>
+          </w:p>
+        </w:tc>
+      </w:tr>
+    </w:tbl>
+    <w:p>
+      <w:pPr>
+        <w:pStyle w:val="NoSpacing"/>
+        <w:tabs>
+          <w:tab w:val="left" w:pos="2228"/>
+        </w:tabs>
+      </w:pPr>
+    </w:p>
+    <w:p>
+      <w:pPr>
+        <w:pStyle w:val="NoSpacing"/>
+        <w:tabs>
+          <w:tab w:val="left" w:pos="2228"/>
+        </w:tabs>
+      </w:pPr>
+      <w:r>
+        <w:t>Prilikom pokretanja procesa „User“ se zadaju pretplate na koje se pretplaćuje pojedini korisnik, ovisno o svojoj ulozi (npr. Ako ga zanimaju samo pretplate „Critical“)</w:t>
       </w:r>
       <w:bookmarkStart w:id="0" w:name="_GoBack"/>
       <w:bookmarkEnd w:id="0"/>
       <w:r>
-        <w:t>uzbunu (razina je „Critical“).</w:t>
-      </w:r>
-    </w:p>
-    <w:p>
-      <w:pPr>
-        <w:pStyle w:val="NoSpacing"/>
-        <w:tabs>
-          <w:tab w:val="left" w:pos="2228"/>
-        </w:tabs>
-      </w:pPr>
-    </w:p>
-    <w:p>
-      <w:pPr>
-        <w:pStyle w:val="NoSpacing"/>
-        <w:tabs>
-          <w:tab w:val="left" w:pos="2228"/>
-        </w:tabs>
-      </w:pPr>
-      <w:r>
-        <w:t>Posrednik</w:t>
-      </w:r>
-    </w:p>
-    <w:p>
-      <w:pPr>
-        <w:pStyle w:val="NoSpacing"/>
-        <w:tabs>
-          <w:tab w:val="left" w:pos="2228"/>
-        </w:tabs>
-      </w:pPr>
-    </w:p>
-    <w:p>
-      <w:pPr>
-        <w:pStyle w:val="NoSpacing"/>
-        <w:tabs>
-          <w:tab w:val="left" w:pos="2228"/>
-        </w:tabs>
-      </w:pPr>
-      <w:r>
-        <w:t>Prima mjerenja od senzora, obrađuje ih i šalje obavijest „OK“, „Warning“ ili „Critical“.</w:t>
-      </w:r>
+        <w:t>.</w:t>
+      </w:r>
+    </w:p>
+    <w:p>
+      <w:pPr>
+        <w:pStyle w:val="NoSpacing"/>
+        <w:tabs>
+          <w:tab w:val="left" w:pos="2228"/>
+        </w:tabs>
+      </w:pPr>
+    </w:p>
+    <w:p>
+      <w:pPr>
+        <w:pStyle w:val="Heading2"/>
+      </w:pPr>
+      <w:r>
+        <w:lastRenderedPageBreak/>
+        <w:t>Pokretanje rješenja</w:t>
+      </w:r>
+    </w:p>
+    <w:p>
+      <w:pPr>
+        <w:pStyle w:val="NoSpacing"/>
+        <w:tabs>
+          <w:tab w:val="left" w:pos="2228"/>
+        </w:tabs>
+      </w:pPr>
+    </w:p>
+    <w:p>
+      <w:pPr>
+        <w:pStyle w:val="NoSpacing"/>
+        <w:tabs>
+          <w:tab w:val="left" w:pos="2228"/>
+        </w:tabs>
+      </w:pPr>
+      <w:r>
+        <w:t>Napisati naredbu u PowerShell konzolu:</w:t>
+      </w:r>
+    </w:p>
+    <w:p>
+      <w:pPr>
+        <w:pStyle w:val="NoSpacing"/>
+        <w:tabs>
+          <w:tab w:val="left" w:pos="2228"/>
+        </w:tabs>
+      </w:pPr>
+      <w:r>
+        <w:tab/>
+      </w:r>
+      <w:r>
+        <w:tab/>
+        <w:t>rassusStart {path do direktorija u kojem je clone repozitorija}</w:t>
+      </w:r>
+    </w:p>
+    <w:p>
+      <w:pPr>
+        <w:pStyle w:val="NoSpacing"/>
+      </w:pPr>
+    </w:p>
+    <w:p>
+      <w:pPr>
+        <w:pStyle w:val="NoSpacing"/>
+      </w:pPr>
+      <w:r>
+        <w:t>Nakon izvršavanja naredbe, projekti će se buildati i pokrenuti.</w:t>
+      </w:r>
+    </w:p>
+    <w:p>
+      <w:pPr>
+        <w:pStyle w:val="NoSpacing"/>
+      </w:pPr>
+    </w:p>
+    <w:p>
+      <w:pPr>
+        <w:pStyle w:val="NoSpacing"/>
+      </w:pPr>
     </w:p>
     <w:p>
       <w:pPr>
@@ -1338,6 +1608,49 @@
     <w:name w:val="Normal"/>
     <w:qFormat/>
   </w:style>
+  <w:style w:type="paragraph" w:styleId="Heading1">
+    <w:name w:val="heading 1"/>
+    <w:basedOn w:val="Normal"/>
+    <w:next w:val="Normal"/>
+    <w:link w:val="Heading1Char"/>
+    <w:uiPriority w:val="9"/>
+    <w:qFormat/>
+    <w:rsid w:val="00923606"/>
+    <w:pPr>
+      <w:keepNext/>
+      <w:keepLines/>
+      <w:spacing w:before="240" w:after="0"/>
+      <w:outlineLvl w:val="0"/>
+    </w:pPr>
+    <w:rPr>
+      <w:rFonts w:asciiTheme="majorHAnsi" w:eastAsiaTheme="majorEastAsia" w:hAnsiTheme="majorHAnsi" w:cstheme="majorBidi"/>
+      <w:color w:val="2F5496" w:themeColor="accent1" w:themeShade="BF"/>
+      <w:sz w:val="32"/>
+      <w:szCs w:val="32"/>
+    </w:rPr>
+  </w:style>
+  <w:style w:type="paragraph" w:styleId="Heading2">
+    <w:name w:val="heading 2"/>
+    <w:basedOn w:val="Normal"/>
+    <w:next w:val="Normal"/>
+    <w:link w:val="Heading2Char"/>
+    <w:uiPriority w:val="9"/>
+    <w:unhideWhenUsed/>
+    <w:qFormat/>
+    <w:rsid w:val="00923606"/>
+    <w:pPr>
+      <w:keepNext/>
+      <w:keepLines/>
+      <w:spacing w:before="40" w:after="0"/>
+      <w:outlineLvl w:val="1"/>
+    </w:pPr>
+    <w:rPr>
+      <w:rFonts w:asciiTheme="majorHAnsi" w:eastAsiaTheme="majorEastAsia" w:hAnsiTheme="majorHAnsi" w:cstheme="majorBidi"/>
+      <w:color w:val="2F5496" w:themeColor="accent1" w:themeShade="BF"/>
+      <w:sz w:val="26"/>
+      <w:szCs w:val="26"/>
+    </w:rPr>
+  </w:style>
   <w:style w:type="character" w:default="1" w:styleId="DefaultParagraphFont">
     <w:name w:val="Default Paragraph Font"/>
     <w:uiPriority w:val="1"/>
@@ -1426,6 +1739,62 @@
     <w:rPr>
       <w:color w:val="954F72" w:themeColor="followedHyperlink"/>
       <w:u w:val="single"/>
+    </w:rPr>
+  </w:style>
+  <w:style w:type="character" w:customStyle="1" w:styleId="Heading1Char">
+    <w:name w:val="Heading 1 Char"/>
+    <w:basedOn w:val="DefaultParagraphFont"/>
+    <w:link w:val="Heading1"/>
+    <w:uiPriority w:val="9"/>
+    <w:rsid w:val="00923606"/>
+    <w:rPr>
+      <w:rFonts w:asciiTheme="majorHAnsi" w:eastAsiaTheme="majorEastAsia" w:hAnsiTheme="majorHAnsi" w:cstheme="majorBidi"/>
+      <w:color w:val="2F5496" w:themeColor="accent1" w:themeShade="BF"/>
+      <w:sz w:val="32"/>
+      <w:szCs w:val="32"/>
+    </w:rPr>
+  </w:style>
+  <w:style w:type="character" w:customStyle="1" w:styleId="Heading2Char">
+    <w:name w:val="Heading 2 Char"/>
+    <w:basedOn w:val="DefaultParagraphFont"/>
+    <w:link w:val="Heading2"/>
+    <w:uiPriority w:val="9"/>
+    <w:rsid w:val="00923606"/>
+    <w:rPr>
+      <w:rFonts w:asciiTheme="majorHAnsi" w:eastAsiaTheme="majorEastAsia" w:hAnsiTheme="majorHAnsi" w:cstheme="majorBidi"/>
+      <w:color w:val="2F5496" w:themeColor="accent1" w:themeShade="BF"/>
+      <w:sz w:val="26"/>
+      <w:szCs w:val="26"/>
+    </w:rPr>
+  </w:style>
+  <w:style w:type="paragraph" w:styleId="BalloonText">
+    <w:name w:val="Balloon Text"/>
+    <w:basedOn w:val="Normal"/>
+    <w:link w:val="BalloonTextChar"/>
+    <w:uiPriority w:val="99"/>
+    <w:semiHidden/>
+    <w:unhideWhenUsed/>
+    <w:rsid w:val="00923606"/>
+    <w:pPr>
+      <w:spacing w:after="0" w:line="240" w:lineRule="auto"/>
+    </w:pPr>
+    <w:rPr>
+      <w:rFonts w:ascii="Segoe UI" w:hAnsi="Segoe UI" w:cs="Segoe UI"/>
+      <w:sz w:val="18"/>
+      <w:szCs w:val="18"/>
+    </w:rPr>
+  </w:style>
+  <w:style w:type="character" w:customStyle="1" w:styleId="BalloonTextChar">
+    <w:name w:val="Balloon Text Char"/>
+    <w:basedOn w:val="DefaultParagraphFont"/>
+    <w:link w:val="BalloonText"/>
+    <w:uiPriority w:val="99"/>
+    <w:semiHidden/>
+    <w:rsid w:val="00923606"/>
+    <w:rPr>
+      <w:rFonts w:ascii="Segoe UI" w:hAnsi="Segoe UI" w:cs="Segoe UI"/>
+      <w:sz w:val="18"/>
+      <w:szCs w:val="18"/>
     </w:rPr>
   </w:style>
 </w:styles>

</xml_diff>